<commit_message>
Nuevo trabajo, simulacion de sistema de bombeo de etileno
</commit_message>
<xml_diff>
--- a/USB_Lenguage_Programation/Parcial_3/Resolucion_Parcial3_JuniorLara.docx
+++ b/USB_Lenguage_Programation/Parcial_3/Resolucion_Parcial3_JuniorLara.docx
@@ -164,7 +164,25 @@
           <w:sz w:val="24"/>
           <w:szCs w:val="24"/>
         </w:rPr>
-        <w:t>Trimestre: Septiembre - Diciembre 2023</w:t>
+        <w:t xml:space="preserve">Trimestre: Septiembre - </w:t>
+      </w:r>
+      <w:proofErr w:type="gramStart"/>
+      <w:r>
+        <w:rPr>
+          <w:rFonts w:ascii="Georgia" w:hAnsi="Georgia" w:cs="Arial"/>
+          <w:sz w:val="24"/>
+          <w:szCs w:val="24"/>
+        </w:rPr>
+        <w:t>Diciembre</w:t>
+      </w:r>
+      <w:proofErr w:type="gramEnd"/>
+      <w:r>
+        <w:rPr>
+          <w:rFonts w:ascii="Georgia" w:hAnsi="Georgia" w:cs="Arial"/>
+          <w:sz w:val="24"/>
+          <w:szCs w:val="24"/>
+        </w:rPr>
+        <w:t xml:space="preserve"> 2023</w:t>
       </w:r>
     </w:p>
     <w:p>
@@ -874,6 +892,7 @@
       <w:r>
         <w:rPr>
           <w:rFonts w:ascii="Georgia" w:hAnsi="Georgia"/>
+          <w:noProof/>
           <w:sz w:val="24"/>
           <w:szCs w:val="24"/>
         </w:rPr>
@@ -964,7 +983,25 @@
           <w:sz w:val="24"/>
           <w:szCs w:val="24"/>
         </w:rPr>
-        <w:t>. Los objetos se crean mediante constructores, que son métodos especiales para inicializar un objeto. Los objetos tienen campos de datos (variables miembro) y métodos (funciones miembro) que operan sobre esos datos.</w:t>
+        <w:t>. Los objetos se crean mediante constructores, que son métodos especiales para inicializar un objeto. Los objetos tienen campos de datos (</w:t>
+      </w:r>
+      <w:proofErr w:type="gramStart"/>
+      <w:r>
+        <w:rPr>
+          <w:rFonts w:ascii="Georgia" w:hAnsi="Georgia"/>
+          <w:sz w:val="24"/>
+          <w:szCs w:val="24"/>
+        </w:rPr>
+        <w:t>variables miembro</w:t>
+      </w:r>
+      <w:proofErr w:type="gramEnd"/>
+      <w:r>
+        <w:rPr>
+          <w:rFonts w:ascii="Georgia" w:hAnsi="Georgia"/>
+          <w:sz w:val="24"/>
+          <w:szCs w:val="24"/>
+        </w:rPr>
+        <w:t>) y métodos (funciones miembro) que operan sobre esos datos.</w:t>
       </w:r>
     </w:p>
     <w:p>
@@ -1518,6 +1555,17 @@
           <w:szCs w:val="24"/>
         </w:rPr>
       </w:pPr>
+      <w:hyperlink r:id="rId9" w:history="1">
+        <w:r>
+          <w:rPr>
+            <w:rStyle w:val="Hipervnculo"/>
+            <w:rFonts w:ascii="Georgia" w:hAnsi="Georgia"/>
+            <w:sz w:val="24"/>
+            <w:szCs w:val="24"/>
+          </w:rPr>
+          <w:t>https://github.com/JMLTUnderCode/Programming/blob/main/USB_Lenguage_Programation/Parcial_3/Source_Pregunta1/Pregunta_1_b_1_respuesta.cpp</w:t>
+        </w:r>
+      </w:hyperlink>
     </w:p>
     <w:p>
       <w:pPr>
@@ -1592,7 +1640,7 @@
                     </pic:cNvPicPr>
                   </pic:nvPicPr>
                   <pic:blipFill>
-                    <a:blip r:embed="rId9">
+                    <a:blip r:embed="rId10">
                       <a:extLst>
                         <a:ext uri="{28A0092B-C50C-407E-A947-70E740481C1C}">
                           <a14:useLocalDpi xmlns:a14="http://schemas.microsoft.com/office/drawing/2010/main" val="0"/>
@@ -1664,23 +1712,25 @@
     </w:p>
     <w:p>
       <w:pPr>
-        <w:jc w:val="both"/>
-        <w:rPr>
-          <w:rFonts w:ascii="Georgia" w:hAnsi="Georgia"/>
-          <w:sz w:val="24"/>
-          <w:szCs w:val="24"/>
-        </w:rPr>
-      </w:pPr>
-    </w:p>
-    <w:p>
-      <w:pPr>
-        <w:jc w:val="both"/>
-        <w:rPr>
-          <w:rFonts w:ascii="Georgia" w:hAnsi="Georgia"/>
-          <w:sz w:val="24"/>
-          <w:szCs w:val="24"/>
-        </w:rPr>
-      </w:pPr>
+        <w:ind w:left="2124"/>
+        <w:jc w:val="both"/>
+        <w:rPr>
+          <w:rFonts w:ascii="Georgia" w:hAnsi="Georgia"/>
+          <w:sz w:val="24"/>
+          <w:szCs w:val="24"/>
+        </w:rPr>
+      </w:pPr>
+      <w:hyperlink r:id="rId11" w:history="1">
+        <w:r>
+          <w:rPr>
+            <w:rStyle w:val="Hipervnculo"/>
+            <w:rFonts w:ascii="Georgia" w:hAnsi="Georgia"/>
+            <w:sz w:val="24"/>
+            <w:szCs w:val="24"/>
+          </w:rPr>
+          <w:t>https://github.com/JMLTUnderCode/Programming/blob/main/USB_Lenguage_Programation/Parcial_3/Source_Pregunta1/Pregunta_1_b_2_respuesta.cpp</w:t>
+        </w:r>
+      </w:hyperlink>
     </w:p>
     <w:p>
       <w:pPr>
@@ -2000,42 +2050,706 @@
           <w:szCs w:val="24"/>
         </w:rPr>
       </w:pPr>
-    </w:p>
-    <w:p>
-      <w:pPr>
-        <w:pStyle w:val="Prrafodelista"/>
-        <w:jc w:val="both"/>
-        <w:rPr>
-          <w:rFonts w:ascii="Georgia" w:hAnsi="Georgia"/>
-          <w:sz w:val="24"/>
-          <w:szCs w:val="24"/>
-        </w:rPr>
-      </w:pPr>
-    </w:p>
-    <w:p>
-      <w:pPr>
-        <w:pStyle w:val="Prrafodelista"/>
-        <w:jc w:val="both"/>
-        <w:rPr>
-          <w:rFonts w:ascii="Georgia" w:hAnsi="Georgia"/>
-          <w:sz w:val="24"/>
-          <w:szCs w:val="24"/>
-        </w:rPr>
-      </w:pPr>
-    </w:p>
-    <w:p>
-      <w:pPr>
-        <w:pStyle w:val="Prrafodelista"/>
-        <w:jc w:val="both"/>
-        <w:rPr>
-          <w:rFonts w:ascii="Georgia" w:hAnsi="Georgia"/>
-          <w:sz w:val="24"/>
-          <w:szCs w:val="24"/>
-        </w:rPr>
-      </w:pPr>
-    </w:p>
-    <w:p>
-      <w:pPr>
+      <w:r>
+        <w:rPr>
+          <w:rFonts w:ascii="Georgia" w:hAnsi="Georgia"/>
+          <w:sz w:val="24"/>
+          <w:szCs w:val="24"/>
+        </w:rPr>
+        <w:t>Se escoge Python3 como lenguaje de programación.</w:t>
+      </w:r>
+    </w:p>
+    <w:p>
+      <w:pPr>
+        <w:pStyle w:val="Prrafodelista"/>
+        <w:jc w:val="both"/>
+        <w:rPr>
+          <w:rFonts w:ascii="Georgia" w:hAnsi="Georgia"/>
+          <w:sz w:val="24"/>
+          <w:szCs w:val="24"/>
+        </w:rPr>
+      </w:pPr>
+    </w:p>
+    <w:p>
+      <w:pPr>
+        <w:pStyle w:val="Prrafodelista"/>
+        <w:jc w:val="both"/>
+        <w:rPr>
+          <w:rFonts w:ascii="Georgia" w:hAnsi="Georgia"/>
+          <w:sz w:val="24"/>
+          <w:szCs w:val="24"/>
+        </w:rPr>
+      </w:pPr>
+      <w:r>
+        <w:rPr>
+          <w:rFonts w:ascii="Georgia" w:hAnsi="Georgia"/>
+          <w:sz w:val="24"/>
+          <w:szCs w:val="24"/>
+        </w:rPr>
+        <w:t>En el siguiente link encontrara los siguientes archivos esenciales:</w:t>
+      </w:r>
+    </w:p>
+    <w:p>
+      <w:pPr>
+        <w:pStyle w:val="Prrafodelista"/>
+        <w:numPr>
+          <w:ilvl w:val="0"/>
+          <w:numId w:val="11"/>
+        </w:numPr>
+        <w:jc w:val="both"/>
+        <w:rPr>
+          <w:rFonts w:ascii="Georgia" w:hAnsi="Georgia"/>
+          <w:sz w:val="24"/>
+          <w:szCs w:val="24"/>
+        </w:rPr>
+      </w:pPr>
+      <w:r>
+        <w:rPr>
+          <w:rFonts w:ascii="Georgia" w:hAnsi="Georgia"/>
+          <w:sz w:val="24"/>
+          <w:szCs w:val="24"/>
+        </w:rPr>
+        <w:t>Pregunta_</w:t>
+      </w:r>
+      <w:r>
+        <w:rPr>
+          <w:rFonts w:ascii="Georgia" w:hAnsi="Georgia"/>
+          <w:sz w:val="24"/>
+          <w:szCs w:val="24"/>
+        </w:rPr>
+        <w:t>4</w:t>
+      </w:r>
+      <w:r>
+        <w:rPr>
+          <w:rFonts w:ascii="Georgia" w:hAnsi="Georgia"/>
+          <w:sz w:val="24"/>
+          <w:szCs w:val="24"/>
+        </w:rPr>
+        <w:t>_respuesta.py</w:t>
+      </w:r>
+    </w:p>
+    <w:p>
+      <w:pPr>
+        <w:pStyle w:val="Prrafodelista"/>
+        <w:numPr>
+          <w:ilvl w:val="0"/>
+          <w:numId w:val="11"/>
+        </w:numPr>
+        <w:jc w:val="both"/>
+        <w:rPr>
+          <w:rFonts w:ascii="Georgia" w:hAnsi="Georgia"/>
+          <w:sz w:val="24"/>
+          <w:szCs w:val="24"/>
+        </w:rPr>
+      </w:pPr>
+      <w:r>
+        <w:rPr>
+          <w:rFonts w:ascii="Georgia" w:hAnsi="Georgia"/>
+          <w:sz w:val="24"/>
+          <w:szCs w:val="24"/>
+        </w:rPr>
+        <w:t>virtualtable</w:t>
+      </w:r>
+      <w:r>
+        <w:rPr>
+          <w:rFonts w:ascii="Georgia" w:hAnsi="Georgia"/>
+          <w:sz w:val="24"/>
+          <w:szCs w:val="24"/>
+        </w:rPr>
+        <w:t>.py</w:t>
+      </w:r>
+    </w:p>
+    <w:p>
+      <w:pPr>
+        <w:pStyle w:val="Prrafodelista"/>
+        <w:numPr>
+          <w:ilvl w:val="0"/>
+          <w:numId w:val="11"/>
+        </w:numPr>
+        <w:jc w:val="both"/>
+        <w:rPr>
+          <w:rFonts w:ascii="Georgia" w:hAnsi="Georgia"/>
+          <w:sz w:val="24"/>
+          <w:szCs w:val="24"/>
+        </w:rPr>
+      </w:pPr>
+      <w:r>
+        <w:rPr>
+          <w:rFonts w:ascii="Georgia" w:hAnsi="Georgia"/>
+          <w:sz w:val="24"/>
+          <w:szCs w:val="24"/>
+        </w:rPr>
+        <w:t>test_</w:t>
+      </w:r>
+      <w:r>
+        <w:rPr>
+          <w:rFonts w:ascii="Georgia" w:hAnsi="Georgia"/>
+          <w:sz w:val="24"/>
+          <w:szCs w:val="24"/>
+        </w:rPr>
+        <w:t xml:space="preserve"> </w:t>
+      </w:r>
+      <w:r>
+        <w:rPr>
+          <w:rFonts w:ascii="Georgia" w:hAnsi="Georgia"/>
+          <w:sz w:val="24"/>
+          <w:szCs w:val="24"/>
+        </w:rPr>
+        <w:t>virtualtable.py</w:t>
+      </w:r>
+    </w:p>
+    <w:p>
+      <w:pPr>
+        <w:pStyle w:val="Prrafodelista"/>
+        <w:jc w:val="both"/>
+        <w:rPr>
+          <w:rFonts w:ascii="Georgia" w:hAnsi="Georgia"/>
+          <w:sz w:val="24"/>
+          <w:szCs w:val="24"/>
+        </w:rPr>
+      </w:pPr>
+    </w:p>
+    <w:p>
+      <w:pPr>
+        <w:pStyle w:val="Prrafodelista"/>
+        <w:jc w:val="both"/>
+        <w:rPr>
+          <w:rFonts w:ascii="Georgia" w:hAnsi="Georgia"/>
+          <w:sz w:val="24"/>
+          <w:szCs w:val="24"/>
+        </w:rPr>
+      </w:pPr>
+      <w:hyperlink r:id="rId12" w:history="1">
+        <w:r>
+          <w:rPr>
+            <w:rStyle w:val="Hipervnculo"/>
+            <w:rFonts w:ascii="Georgia" w:hAnsi="Georgia"/>
+            <w:sz w:val="24"/>
+            <w:szCs w:val="24"/>
+          </w:rPr>
+          <w:t>https://github.com/JMLTUnderCode/Programming/tree/main/USB_Lenguage_Programation/Parcial_</w:t>
+        </w:r>
+        <w:r>
+          <w:rPr>
+            <w:rStyle w:val="Hipervnculo"/>
+            <w:rFonts w:ascii="Georgia" w:hAnsi="Georgia"/>
+            <w:sz w:val="24"/>
+            <w:szCs w:val="24"/>
+          </w:rPr>
+          <w:t>3</w:t>
+        </w:r>
+        <w:r>
+          <w:rPr>
+            <w:rStyle w:val="Hipervnculo"/>
+            <w:rFonts w:ascii="Georgia" w:hAnsi="Georgia"/>
+            <w:sz w:val="24"/>
+            <w:szCs w:val="24"/>
+          </w:rPr>
+          <w:t>/Source_Pregunta</w:t>
+        </w:r>
+        <w:r>
+          <w:rPr>
+            <w:rStyle w:val="Hipervnculo"/>
+            <w:rFonts w:ascii="Georgia" w:hAnsi="Georgia"/>
+            <w:sz w:val="24"/>
+            <w:szCs w:val="24"/>
+          </w:rPr>
+          <w:t>4</w:t>
+        </w:r>
+      </w:hyperlink>
+      <w:r>
+        <w:rPr>
+          <w:rFonts w:ascii="Georgia" w:hAnsi="Georgia"/>
+          <w:sz w:val="24"/>
+          <w:szCs w:val="24"/>
+        </w:rPr>
+        <w:tab/>
+      </w:r>
+    </w:p>
+    <w:p>
+      <w:pPr>
+        <w:pStyle w:val="Prrafodelista"/>
+        <w:jc w:val="both"/>
+        <w:rPr>
+          <w:rFonts w:ascii="Georgia" w:hAnsi="Georgia"/>
+          <w:sz w:val="24"/>
+          <w:szCs w:val="24"/>
+        </w:rPr>
+      </w:pPr>
+    </w:p>
+    <w:p>
+      <w:pPr>
+        <w:pStyle w:val="Prrafodelista"/>
+        <w:jc w:val="both"/>
+        <w:rPr>
+          <w:rFonts w:ascii="Georgia" w:hAnsi="Georgia"/>
+          <w:sz w:val="24"/>
+          <w:szCs w:val="24"/>
+        </w:rPr>
+      </w:pPr>
+      <w:r>
+        <w:rPr>
+          <w:rFonts w:ascii="Georgia" w:hAnsi="Georgia"/>
+          <w:sz w:val="24"/>
+          <w:szCs w:val="24"/>
+        </w:rPr>
+        <w:t>La ejecución del archivo fuente principal se realiza por consola con:</w:t>
+      </w:r>
+      <w:r>
+        <w:rPr>
+          <w:rFonts w:ascii="Georgia" w:hAnsi="Georgia"/>
+          <w:sz w:val="24"/>
+          <w:szCs w:val="24"/>
+        </w:rPr>
+        <w:br/>
+      </w:r>
+    </w:p>
+    <w:p>
+      <w:pPr>
+        <w:pStyle w:val="Prrafodelista"/>
+        <w:jc w:val="center"/>
+        <w:rPr>
+          <w:rFonts w:ascii="Consolas" w:hAnsi="Consolas"/>
+          <w:sz w:val="24"/>
+          <w:szCs w:val="24"/>
+        </w:rPr>
+      </w:pPr>
+      <w:r>
+        <w:rPr>
+          <w:rFonts w:ascii="Consolas" w:hAnsi="Consolas"/>
+          <w:sz w:val="24"/>
+          <w:szCs w:val="24"/>
+        </w:rPr>
+        <w:t>[</w:t>
+      </w:r>
+      <w:proofErr w:type="spellStart"/>
+      <w:r>
+        <w:rPr>
+          <w:rFonts w:ascii="Consolas" w:hAnsi="Consolas"/>
+          <w:sz w:val="24"/>
+          <w:szCs w:val="24"/>
+        </w:rPr>
+        <w:t>py</w:t>
+      </w:r>
+      <w:proofErr w:type="spellEnd"/>
+      <w:r>
+        <w:rPr>
+          <w:rFonts w:ascii="Consolas" w:hAnsi="Consolas"/>
+          <w:sz w:val="24"/>
+          <w:szCs w:val="24"/>
+        </w:rPr>
+        <w:t xml:space="preserve"> o python3] Pregunta_2_respuesta.py</w:t>
+      </w:r>
+      <w:r>
+        <w:rPr>
+          <w:rFonts w:ascii="Consolas" w:hAnsi="Consolas"/>
+          <w:sz w:val="24"/>
+          <w:szCs w:val="24"/>
+        </w:rPr>
+        <w:br/>
+      </w:r>
+    </w:p>
+    <w:p>
+      <w:pPr>
+        <w:pStyle w:val="Prrafodelista"/>
+        <w:jc w:val="both"/>
+        <w:rPr>
+          <w:rFonts w:ascii="Georgia" w:hAnsi="Georgia"/>
+          <w:sz w:val="24"/>
+          <w:szCs w:val="24"/>
+        </w:rPr>
+      </w:pPr>
+      <w:r>
+        <w:rPr>
+          <w:rFonts w:ascii="Georgia" w:hAnsi="Georgia"/>
+          <w:sz w:val="24"/>
+          <w:szCs w:val="24"/>
+        </w:rPr>
+        <w:t xml:space="preserve">En el caso de la cobertura se requiere que haga la instalación </w:t>
+      </w:r>
+      <w:proofErr w:type="spellStart"/>
+      <w:r>
+        <w:rPr>
+          <w:rFonts w:ascii="Consolas" w:hAnsi="Consolas"/>
+          <w:b/>
+          <w:bCs/>
+          <w:sz w:val="24"/>
+          <w:szCs w:val="24"/>
+        </w:rPr>
+        <w:t>pytest</w:t>
+      </w:r>
+      <w:proofErr w:type="spellEnd"/>
+      <w:r>
+        <w:rPr>
+          <w:rFonts w:ascii="Georgia" w:hAnsi="Georgia"/>
+          <w:sz w:val="24"/>
+          <w:szCs w:val="24"/>
+        </w:rPr>
+        <w:t xml:space="preserve"> y </w:t>
+      </w:r>
+      <w:proofErr w:type="spellStart"/>
+      <w:r>
+        <w:rPr>
+          <w:rFonts w:ascii="Consolas" w:hAnsi="Consolas"/>
+          <w:b/>
+          <w:bCs/>
+          <w:sz w:val="24"/>
+          <w:szCs w:val="24"/>
+        </w:rPr>
+        <w:t>coverage</w:t>
+      </w:r>
+      <w:proofErr w:type="spellEnd"/>
+      <w:r>
+        <w:rPr>
+          <w:rFonts w:ascii="Georgia" w:hAnsi="Georgia"/>
+          <w:sz w:val="24"/>
+          <w:szCs w:val="24"/>
+        </w:rPr>
+        <w:t xml:space="preserve"> en su sistema operativo basado en Linux. Es decir, realice los siguientes pasos:</w:t>
+      </w:r>
+    </w:p>
+    <w:p>
+      <w:pPr>
+        <w:pStyle w:val="Prrafodelista"/>
+        <w:jc w:val="both"/>
+        <w:rPr>
+          <w:rFonts w:ascii="Georgia" w:hAnsi="Georgia"/>
+          <w:sz w:val="24"/>
+          <w:szCs w:val="24"/>
+        </w:rPr>
+      </w:pPr>
+    </w:p>
+    <w:p>
+      <w:pPr>
+        <w:pStyle w:val="Prrafodelista"/>
+        <w:jc w:val="center"/>
+        <w:rPr>
+          <w:rFonts w:ascii="Consolas" w:hAnsi="Consolas"/>
+          <w:sz w:val="24"/>
+          <w:szCs w:val="24"/>
+        </w:rPr>
+      </w:pPr>
+      <w:proofErr w:type="spellStart"/>
+      <w:r>
+        <w:rPr>
+          <w:rFonts w:ascii="Consolas" w:hAnsi="Consolas"/>
+          <w:sz w:val="24"/>
+          <w:szCs w:val="24"/>
+        </w:rPr>
+        <w:t>pip</w:t>
+      </w:r>
+      <w:proofErr w:type="spellEnd"/>
+      <w:r>
+        <w:rPr>
+          <w:rFonts w:ascii="Consolas" w:hAnsi="Consolas"/>
+          <w:sz w:val="24"/>
+          <w:szCs w:val="24"/>
+        </w:rPr>
+        <w:t xml:space="preserve"> </w:t>
+      </w:r>
+      <w:proofErr w:type="spellStart"/>
+      <w:r>
+        <w:rPr>
+          <w:rFonts w:ascii="Consolas" w:hAnsi="Consolas"/>
+          <w:sz w:val="24"/>
+          <w:szCs w:val="24"/>
+        </w:rPr>
+        <w:t>install</w:t>
+      </w:r>
+      <w:proofErr w:type="spellEnd"/>
+      <w:r>
+        <w:rPr>
+          <w:rFonts w:ascii="Consolas" w:hAnsi="Consolas"/>
+          <w:sz w:val="24"/>
+          <w:szCs w:val="24"/>
+        </w:rPr>
+        <w:t xml:space="preserve"> </w:t>
+      </w:r>
+      <w:proofErr w:type="spellStart"/>
+      <w:r>
+        <w:rPr>
+          <w:rFonts w:ascii="Consolas" w:hAnsi="Consolas"/>
+          <w:sz w:val="24"/>
+          <w:szCs w:val="24"/>
+        </w:rPr>
+        <w:t>pytest</w:t>
+      </w:r>
+      <w:proofErr w:type="spellEnd"/>
+    </w:p>
+    <w:p>
+      <w:pPr>
+        <w:pStyle w:val="Prrafodelista"/>
+        <w:jc w:val="center"/>
+        <w:rPr>
+          <w:rFonts w:ascii="Consolas" w:hAnsi="Consolas"/>
+          <w:sz w:val="24"/>
+          <w:szCs w:val="24"/>
+        </w:rPr>
+      </w:pPr>
+      <w:proofErr w:type="spellStart"/>
+      <w:r>
+        <w:rPr>
+          <w:rFonts w:ascii="Consolas" w:hAnsi="Consolas"/>
+          <w:sz w:val="24"/>
+          <w:szCs w:val="24"/>
+        </w:rPr>
+        <w:t>pip</w:t>
+      </w:r>
+      <w:proofErr w:type="spellEnd"/>
+      <w:r>
+        <w:rPr>
+          <w:rFonts w:ascii="Consolas" w:hAnsi="Consolas"/>
+          <w:sz w:val="24"/>
+          <w:szCs w:val="24"/>
+        </w:rPr>
+        <w:t xml:space="preserve"> </w:t>
+      </w:r>
+      <w:proofErr w:type="spellStart"/>
+      <w:r>
+        <w:rPr>
+          <w:rFonts w:ascii="Consolas" w:hAnsi="Consolas"/>
+          <w:sz w:val="24"/>
+          <w:szCs w:val="24"/>
+        </w:rPr>
+        <w:t>install</w:t>
+      </w:r>
+      <w:proofErr w:type="spellEnd"/>
+      <w:r>
+        <w:rPr>
+          <w:rFonts w:ascii="Consolas" w:hAnsi="Consolas"/>
+          <w:sz w:val="24"/>
+          <w:szCs w:val="24"/>
+        </w:rPr>
+        <w:t xml:space="preserve"> </w:t>
+      </w:r>
+      <w:proofErr w:type="spellStart"/>
+      <w:r>
+        <w:rPr>
+          <w:rFonts w:ascii="Consolas" w:hAnsi="Consolas"/>
+          <w:sz w:val="24"/>
+          <w:szCs w:val="24"/>
+        </w:rPr>
+        <w:t>coverage</w:t>
+      </w:r>
+      <w:proofErr w:type="spellEnd"/>
+    </w:p>
+    <w:p>
+      <w:pPr>
+        <w:pStyle w:val="Prrafodelista"/>
+        <w:jc w:val="center"/>
+        <w:rPr>
+          <w:rFonts w:ascii="Consolas" w:hAnsi="Consolas"/>
+          <w:sz w:val="24"/>
+          <w:szCs w:val="24"/>
+        </w:rPr>
+      </w:pPr>
+    </w:p>
+    <w:p>
+      <w:pPr>
+        <w:pStyle w:val="Prrafodelista"/>
+        <w:rPr>
+          <w:rFonts w:ascii="Georgia" w:hAnsi="Georgia"/>
+          <w:sz w:val="24"/>
+          <w:szCs w:val="24"/>
+        </w:rPr>
+      </w:pPr>
+      <w:r>
+        <w:rPr>
+          <w:rFonts w:ascii="Georgia" w:hAnsi="Georgia"/>
+          <w:sz w:val="24"/>
+          <w:szCs w:val="24"/>
+        </w:rPr>
+        <w:t>Luego debe realizar la siguiente corrida en consola:</w:t>
+      </w:r>
+      <w:r>
+        <w:rPr>
+          <w:rFonts w:ascii="Georgia" w:hAnsi="Georgia"/>
+          <w:sz w:val="24"/>
+          <w:szCs w:val="24"/>
+        </w:rPr>
+        <w:br/>
+      </w:r>
+    </w:p>
+    <w:p>
+      <w:pPr>
+        <w:pStyle w:val="Prrafodelista"/>
+        <w:jc w:val="center"/>
+        <w:rPr>
+          <w:rFonts w:ascii="Consolas" w:hAnsi="Consolas"/>
+          <w:sz w:val="24"/>
+          <w:szCs w:val="24"/>
+          <w:lang w:val="en-US"/>
+        </w:rPr>
+      </w:pPr>
+      <w:r>
+        <w:rPr>
+          <w:rFonts w:ascii="Consolas" w:hAnsi="Consolas"/>
+          <w:sz w:val="24"/>
+          <w:szCs w:val="24"/>
+          <w:lang w:val="en-US"/>
+        </w:rPr>
+        <w:t xml:space="preserve">coverage run -m </w:t>
+      </w:r>
+      <w:proofErr w:type="spellStart"/>
+      <w:r>
+        <w:rPr>
+          <w:rFonts w:ascii="Consolas" w:hAnsi="Consolas"/>
+          <w:sz w:val="24"/>
+          <w:szCs w:val="24"/>
+          <w:lang w:val="en-US"/>
+        </w:rPr>
+        <w:t>pytest</w:t>
+      </w:r>
+      <w:proofErr w:type="spellEnd"/>
+      <w:r>
+        <w:rPr>
+          <w:rFonts w:ascii="Consolas" w:hAnsi="Consolas"/>
+          <w:sz w:val="24"/>
+          <w:szCs w:val="24"/>
+          <w:lang w:val="en-US"/>
+        </w:rPr>
+        <w:t xml:space="preserve"> test_AritmeticExprCalculator.py</w:t>
+      </w:r>
+    </w:p>
+    <w:p>
+      <w:pPr>
+        <w:pStyle w:val="Prrafodelista"/>
+        <w:rPr>
+          <w:rFonts w:ascii="Georgia" w:hAnsi="Georgia"/>
+          <w:sz w:val="24"/>
+          <w:szCs w:val="24"/>
+        </w:rPr>
+      </w:pPr>
+      <w:r>
+        <w:rPr>
+          <w:rFonts w:ascii="Georgia" w:hAnsi="Georgia"/>
+          <w:sz w:val="24"/>
+          <w:szCs w:val="24"/>
+        </w:rPr>
+        <w:br/>
+      </w:r>
+      <w:r>
+        <w:rPr>
+          <w:rFonts w:ascii="Georgia" w:hAnsi="Georgia"/>
+          <w:sz w:val="24"/>
+          <w:szCs w:val="24"/>
+        </w:rPr>
+        <w:t xml:space="preserve">Mostrándole en pantalla la </w:t>
+      </w:r>
+      <w:r>
+        <w:rPr>
+          <w:rFonts w:ascii="Georgia" w:hAnsi="Georgia"/>
+          <w:sz w:val="24"/>
+          <w:szCs w:val="24"/>
+        </w:rPr>
+        <w:t>ejecución correcta de las pruebas unitarias. Luego para ver la información detallada de la cobertura debe escribir en consola:</w:t>
+      </w:r>
+    </w:p>
+    <w:p>
+      <w:pPr>
+        <w:jc w:val="center"/>
+        <w:rPr>
+          <w:rFonts w:ascii="Consolas" w:hAnsi="Consolas"/>
+          <w:sz w:val="24"/>
+          <w:szCs w:val="24"/>
+        </w:rPr>
+      </w:pPr>
+      <w:proofErr w:type="spellStart"/>
+      <w:r>
+        <w:rPr>
+          <w:rFonts w:ascii="Consolas" w:hAnsi="Consolas"/>
+          <w:sz w:val="24"/>
+          <w:szCs w:val="24"/>
+        </w:rPr>
+        <w:t>coverage</w:t>
+      </w:r>
+      <w:proofErr w:type="spellEnd"/>
+      <w:r>
+        <w:rPr>
+          <w:rFonts w:ascii="Consolas" w:hAnsi="Consolas"/>
+          <w:sz w:val="24"/>
+          <w:szCs w:val="24"/>
+        </w:rPr>
+        <w:t xml:space="preserve"> </w:t>
+      </w:r>
+      <w:proofErr w:type="spellStart"/>
+      <w:r>
+        <w:rPr>
+          <w:rFonts w:ascii="Consolas" w:hAnsi="Consolas"/>
+          <w:sz w:val="24"/>
+          <w:szCs w:val="24"/>
+        </w:rPr>
+        <w:t>report</w:t>
+      </w:r>
+      <w:proofErr w:type="spellEnd"/>
+      <w:r>
+        <w:rPr>
+          <w:rFonts w:ascii="Consolas" w:hAnsi="Consolas"/>
+          <w:sz w:val="24"/>
+          <w:szCs w:val="24"/>
+        </w:rPr>
+        <w:t xml:space="preserve"> -m</w:t>
+      </w:r>
+    </w:p>
+    <w:p>
+      <w:pPr>
+        <w:jc w:val="both"/>
+        <w:rPr>
+          <w:rFonts w:ascii="Georgia" w:hAnsi="Georgia"/>
+          <w:sz w:val="24"/>
+          <w:szCs w:val="24"/>
+        </w:rPr>
+      </w:pPr>
+      <w:r>
+        <w:rPr>
+          <w:rFonts w:ascii="Georgia" w:hAnsi="Georgia"/>
+          <w:sz w:val="24"/>
+          <w:szCs w:val="24"/>
+        </w:rPr>
+        <w:tab/>
+      </w:r>
+      <w:r>
+        <w:rPr>
+          <w:rFonts w:ascii="Georgia" w:hAnsi="Georgia"/>
+          <w:sz w:val="24"/>
+          <w:szCs w:val="24"/>
+        </w:rPr>
+        <w:t xml:space="preserve">Cuyos resultados corresponden a un </w:t>
+      </w:r>
+      <w:r>
+        <w:rPr>
+          <w:rFonts w:ascii="Georgia" w:hAnsi="Georgia"/>
+          <w:sz w:val="24"/>
+          <w:szCs w:val="24"/>
+        </w:rPr>
+        <w:t>96</w:t>
+      </w:r>
+      <w:r>
+        <w:rPr>
+          <w:rFonts w:ascii="Georgia" w:hAnsi="Georgia"/>
+          <w:sz w:val="24"/>
+          <w:szCs w:val="24"/>
+        </w:rPr>
+        <w:t>% de cobertura.</w:t>
+      </w:r>
+    </w:p>
+    <w:p>
+      <w:pPr>
+        <w:jc w:val="both"/>
+        <w:rPr>
+          <w:rFonts w:ascii="Georgia" w:hAnsi="Georgia"/>
+          <w:sz w:val="24"/>
+          <w:szCs w:val="24"/>
+        </w:rPr>
+      </w:pPr>
+    </w:p>
+    <w:p>
+      <w:pPr>
+        <w:pStyle w:val="Prrafodelista"/>
+        <w:numPr>
+          <w:ilvl w:val="0"/>
+          <w:numId w:val="2"/>
+        </w:numPr>
         <w:jc w:val="both"/>
         <w:rPr>
           <w:rFonts w:ascii="Georgia" w:hAnsi="Georgia"/>
@@ -2050,15 +2764,7 @@
           </w14:shadow>
         </w:rPr>
       </w:pPr>
-    </w:p>
-    <w:p>
-      <w:pPr>
-        <w:pStyle w:val="Prrafodelista"/>
-        <w:numPr>
-          <w:ilvl w:val="0"/>
-          <w:numId w:val="2"/>
-        </w:numPr>
-        <w:jc w:val="both"/>
+      <w:r>
         <w:rPr>
           <w:rFonts w:ascii="Georgia" w:hAnsi="Georgia"/>
           <w:b/>
@@ -2071,7 +2777,8 @@
             </w14:srgbClr>
           </w14:shadow>
         </w:rPr>
-      </w:pPr>
+        <w:t>5</w:t>
+      </w:r>
       <w:r>
         <w:rPr>
           <w:rFonts w:ascii="Georgia" w:hAnsi="Georgia"/>
@@ -2085,34 +2792,8 @@
             </w14:srgbClr>
           </w14:shadow>
         </w:rPr>
-        <w:t>5</w:t>
-      </w:r>
-      <w:r>
-        <w:rPr>
-          <w:rFonts w:ascii="Georgia" w:hAnsi="Georgia"/>
-          <w:b/>
-          <w:bCs/>
-          <w:sz w:val="24"/>
-          <w:szCs w:val="24"/>
-          <w14:shadow w14:blurRad="50800" w14:dist="38100" w14:dir="10800000" w14:sx="100000" w14:sy="100000" w14:kx="0" w14:ky="0" w14:algn="r">
-            <w14:srgbClr w14:val="000000">
-              <w14:alpha w14:val="60000"/>
-            </w14:srgbClr>
-          </w14:shadow>
-        </w:rPr>
         <w:t>er Pregunta:</w:t>
       </w:r>
-    </w:p>
-    <w:p>
-      <w:pPr>
-        <w:pStyle w:val="Prrafodelista"/>
-        <w:jc w:val="both"/>
-        <w:rPr>
-          <w:rFonts w:ascii="Georgia" w:hAnsi="Georgia"/>
-          <w:sz w:val="24"/>
-          <w:szCs w:val="24"/>
-        </w:rPr>
-      </w:pPr>
     </w:p>
     <w:p>
       <w:pPr>

</xml_diff>

<commit_message>
Se agrega la version final del parcial 3, version docs y PDF.
</commit_message>
<xml_diff>
--- a/USB_Lenguage_Programation/Parcial_3/Resolucion_Parcial3_JuniorLara.docx
+++ b/USB_Lenguage_Programation/Parcial_3/Resolucion_Parcial3_JuniorLara.docx
@@ -133,11 +133,19 @@
       </w:pPr>
       <w:r>
         <w:rPr>
+          <w:rFonts w:ascii="Consolas" w:hAnsi="Consolas" w:cs="Arial"/>
+          <w:sz w:val="24"/>
+          <w:szCs w:val="24"/>
+        </w:rPr>
+        <w:t>CI3641</w:t>
+      </w:r>
+      <w:r>
+        <w:rPr>
           <w:rFonts w:ascii="Georgia" w:hAnsi="Georgia" w:cs="Arial"/>
           <w:sz w:val="24"/>
           <w:szCs w:val="24"/>
         </w:rPr>
-        <w:t>CI3641 – Lenguajes de Programación</w:t>
+        <w:t xml:space="preserve"> – Lenguajes de Programación</w:t>
       </w:r>
       <w:r>
         <w:rPr>
@@ -182,7 +190,15 @@
           <w:sz w:val="24"/>
           <w:szCs w:val="24"/>
         </w:rPr>
-        <w:t xml:space="preserve"> 2023</w:t>
+        <w:t xml:space="preserve"> </w:t>
+      </w:r>
+      <w:r>
+        <w:rPr>
+          <w:rFonts w:ascii="Consolas" w:hAnsi="Consolas" w:cs="Arial"/>
+          <w:sz w:val="24"/>
+          <w:szCs w:val="24"/>
+        </w:rPr>
+        <w:t>2023</w:t>
       </w:r>
     </w:p>
     <w:p>
@@ -254,7 +270,15 @@
           <w:sz w:val="24"/>
           <w:szCs w:val="24"/>
         </w:rPr>
-        <w:t>Carnet: 17-10303</w:t>
+        <w:t xml:space="preserve">Carnet: </w:t>
+      </w:r>
+      <w:r>
+        <w:rPr>
+          <w:rFonts w:ascii="Consolas" w:hAnsi="Consolas" w:cs="Arial"/>
+          <w:sz w:val="24"/>
+          <w:szCs w:val="24"/>
+        </w:rPr>
+        <w:t>17-10303</w:t>
       </w:r>
     </w:p>
     <w:p>
@@ -272,7 +296,7 @@
       <w:pPr>
         <w:jc w:val="center"/>
         <w:rPr>
-          <w:rFonts w:ascii="Georgia" w:hAnsi="Georgia" w:cs="Arial"/>
+          <w:rFonts w:ascii="Consolas" w:hAnsi="Consolas" w:cs="Arial"/>
           <w:b/>
           <w:bCs/>
           <w:sz w:val="24"/>
@@ -286,7 +310,7 @@
       </w:pPr>
       <w:r>
         <w:rPr>
-          <w:rFonts w:ascii="Georgia" w:hAnsi="Georgia" w:cs="Arial"/>
+          <w:rFonts w:ascii="Consolas" w:hAnsi="Consolas" w:cs="Arial"/>
           <w:b/>
           <w:bCs/>
           <w:sz w:val="24"/>
@@ -301,7 +325,7 @@
       </w:r>
       <w:r>
         <w:rPr>
-          <w:rFonts w:ascii="Georgia" w:hAnsi="Georgia" w:cs="Arial"/>
+          <w:rFonts w:ascii="Consolas" w:hAnsi="Consolas" w:cs="Arial"/>
           <w:b/>
           <w:bCs/>
           <w:sz w:val="24"/>
@@ -316,7 +340,7 @@
       </w:r>
       <w:r>
         <w:rPr>
-          <w:rFonts w:ascii="Georgia" w:hAnsi="Georgia" w:cs="Arial"/>
+          <w:rFonts w:ascii="Consolas" w:hAnsi="Consolas" w:cs="Arial"/>
           <w:b/>
           <w:bCs/>
           <w:sz w:val="24"/>
@@ -331,7 +355,7 @@
       </w:r>
       <w:r>
         <w:rPr>
-          <w:rFonts w:ascii="Georgia" w:hAnsi="Georgia" w:cs="Arial"/>
+          <w:rFonts w:ascii="Consolas" w:hAnsi="Consolas" w:cs="Arial"/>
           <w:b/>
           <w:bCs/>
           <w:sz w:val="24"/>
@@ -346,7 +370,7 @@
       </w:r>
       <w:r>
         <w:rPr>
-          <w:rFonts w:ascii="Georgia" w:hAnsi="Georgia" w:cs="Arial"/>
+          <w:rFonts w:ascii="Consolas" w:hAnsi="Consolas" w:cs="Arial"/>
           <w:b/>
           <w:bCs/>
           <w:sz w:val="24"/>
@@ -362,7 +386,7 @@
       <w:proofErr w:type="spellStart"/>
       <w:r>
         <w:rPr>
-          <w:rFonts w:ascii="Georgia" w:hAnsi="Georgia" w:cs="Arial"/>
+          <w:rFonts w:ascii="Consolas" w:hAnsi="Consolas" w:cs="Arial"/>
           <w:b/>
           <w:bCs/>
           <w:sz w:val="24"/>
@@ -378,7 +402,7 @@
       <w:proofErr w:type="spellEnd"/>
       <w:r>
         <w:rPr>
-          <w:rFonts w:ascii="Georgia" w:hAnsi="Georgia" w:cs="Arial"/>
+          <w:rFonts w:ascii="Consolas" w:hAnsi="Consolas" w:cs="Arial"/>
           <w:b/>
           <w:bCs/>
           <w:sz w:val="24"/>
@@ -449,7 +473,23 @@
           <w:sz w:val="24"/>
           <w:szCs w:val="24"/>
         </w:rPr>
-        <w:t xml:space="preserve">Caso particular, 17-10303 entonces </w:t>
+        <w:t xml:space="preserve">Caso particular, </w:t>
+      </w:r>
+      <w:r>
+        <w:rPr>
+          <w:rFonts w:ascii="Consolas" w:hAnsi="Consolas"/>
+          <w:sz w:val="24"/>
+          <w:szCs w:val="24"/>
+        </w:rPr>
+        <w:t>17-10303</w:t>
+      </w:r>
+      <w:r>
+        <w:rPr>
+          <w:rFonts w:ascii="Georgia" w:hAnsi="Georgia"/>
+          <w:sz w:val="24"/>
+          <w:szCs w:val="24"/>
+        </w:rPr>
+        <w:t xml:space="preserve"> entonces </w:t>
       </w:r>
       <m:oMath>
         <m:r>
@@ -763,7 +803,7 @@
         </w:numPr>
         <w:jc w:val="both"/>
         <w:rPr>
-          <w:rFonts w:ascii="Georgia" w:hAnsi="Georgia"/>
+          <w:rFonts w:ascii="Consolas" w:hAnsi="Consolas"/>
           <w:b/>
           <w:bCs/>
           <w:sz w:val="24"/>
@@ -777,7 +817,7 @@
       </w:pPr>
       <w:r>
         <w:rPr>
-          <w:rFonts w:ascii="Georgia" w:hAnsi="Georgia"/>
+          <w:rFonts w:ascii="Consolas" w:hAnsi="Consolas"/>
           <w:b/>
           <w:bCs/>
           <w:sz w:val="24"/>
@@ -1803,7 +1843,7 @@
         </w:numPr>
         <w:jc w:val="both"/>
         <w:rPr>
-          <w:rFonts w:ascii="Georgia" w:hAnsi="Georgia"/>
+          <w:rFonts w:ascii="Consolas" w:hAnsi="Consolas"/>
           <w:b/>
           <w:bCs/>
           <w:sz w:val="24"/>
@@ -1817,7 +1857,7 @@
       </w:pPr>
       <w:r>
         <w:rPr>
-          <w:rFonts w:ascii="Georgia" w:hAnsi="Georgia"/>
+          <w:rFonts w:ascii="Consolas" w:hAnsi="Consolas"/>
           <w:b/>
           <w:bCs/>
           <w:sz w:val="24"/>
@@ -1833,7 +1873,7 @@
       </w:r>
       <w:r>
         <w:rPr>
-          <w:rFonts w:ascii="Georgia" w:hAnsi="Georgia"/>
+          <w:rFonts w:ascii="Consolas" w:hAnsi="Consolas"/>
           <w:b/>
           <w:bCs/>
           <w:sz w:val="24"/>
@@ -1844,11 +1884,26 @@
             </w14:srgbClr>
           </w14:shadow>
         </w:rPr>
-        <w:t>er Pregunta</w:t>
-      </w:r>
-      <w:r>
-        <w:rPr>
-          <w:rFonts w:ascii="Georgia" w:hAnsi="Georgia"/>
+        <w:t>da</w:t>
+      </w:r>
+      <w:r>
+        <w:rPr>
+          <w:rFonts w:ascii="Consolas" w:hAnsi="Consolas"/>
+          <w:b/>
+          <w:bCs/>
+          <w:sz w:val="24"/>
+          <w:szCs w:val="24"/>
+          <w14:shadow w14:blurRad="50800" w14:dist="38100" w14:dir="10800000" w14:sx="100000" w14:sy="100000" w14:kx="0" w14:ky="0" w14:algn="r">
+            <w14:srgbClr w14:val="000000">
+              <w14:alpha w14:val="60000"/>
+            </w14:srgbClr>
+          </w14:shadow>
+        </w:rPr>
+        <w:t xml:space="preserve"> Pregunta</w:t>
+      </w:r>
+      <w:r>
+        <w:rPr>
+          <w:rFonts w:ascii="Consolas" w:hAnsi="Consolas"/>
           <w:b/>
           <w:bCs/>
           <w:sz w:val="24"/>
@@ -3420,6 +3475,145 @@
           <w:rFonts w:ascii="Georgia" w:hAnsi="Georgia"/>
           <w:sz w:val="24"/>
           <w:szCs w:val="24"/>
+        </w:rPr>
+      </w:pPr>
+      <w:r>
+        <w:rPr>
+          <w:rFonts w:ascii="Georgia" w:hAnsi="Georgia"/>
+          <w:sz w:val="24"/>
+          <w:szCs w:val="24"/>
+        </w:rPr>
+        <w:t>Implementación de programas:</w:t>
+      </w:r>
+    </w:p>
+    <w:p>
+      <w:pPr>
+        <w:pStyle w:val="Prrafodelista"/>
+        <w:ind w:left="1068"/>
+        <w:rPr>
+          <w:rFonts w:ascii="Georgia" w:hAnsi="Georgia"/>
+          <w:sz w:val="24"/>
+          <w:szCs w:val="24"/>
+        </w:rPr>
+      </w:pPr>
+    </w:p>
+    <w:p>
+      <w:pPr>
+        <w:pStyle w:val="Prrafodelista"/>
+        <w:numPr>
+          <w:ilvl w:val="0"/>
+          <w:numId w:val="17"/>
+        </w:numPr>
+        <w:rPr>
+          <w:rFonts w:ascii="Georgia" w:hAnsi="Georgia"/>
+          <w:sz w:val="24"/>
+          <w:szCs w:val="24"/>
+        </w:rPr>
+      </w:pPr>
+      <w:r>
+        <w:rPr>
+          <w:rFonts w:ascii="Georgia" w:hAnsi="Georgia"/>
+          <w:sz w:val="24"/>
+          <w:szCs w:val="24"/>
+        </w:rPr>
+        <w:t>El archivo principal de la respuesta a este apartado se encuentra en el siguiente link.</w:t>
+      </w:r>
+    </w:p>
+    <w:p>
+      <w:pPr>
+        <w:ind w:left="1416"/>
+        <w:rPr>
+          <w:rFonts w:ascii="Georgia" w:hAnsi="Georgia"/>
+          <w:sz w:val="24"/>
+          <w:szCs w:val="24"/>
+        </w:rPr>
+      </w:pPr>
+      <w:hyperlink r:id="rId17" w:history="1">
+        <w:r>
+          <w:rPr>
+            <w:rStyle w:val="Hipervnculo"/>
+            <w:rFonts w:ascii="Georgia" w:hAnsi="Georgia"/>
+            <w:sz w:val="24"/>
+            <w:szCs w:val="24"/>
+          </w:rPr>
+          <w:t>https://github.com/JMLTUnderCode/Programming/blob/main/USB_Lenguage_Programation/Parcial_3/Source_Pregunta2/Pregunta_2_b_i_respuesta.py</w:t>
+        </w:r>
+      </w:hyperlink>
+    </w:p>
+    <w:p>
+      <w:pPr>
+        <w:pStyle w:val="Prrafodelista"/>
+        <w:numPr>
+          <w:ilvl w:val="0"/>
+          <w:numId w:val="17"/>
+        </w:numPr>
+        <w:rPr>
+          <w:rFonts w:ascii="Georgia" w:hAnsi="Georgia"/>
+          <w:sz w:val="24"/>
+          <w:szCs w:val="24"/>
+        </w:rPr>
+      </w:pPr>
+      <w:r>
+        <w:rPr>
+          <w:rFonts w:ascii="Georgia" w:hAnsi="Georgia"/>
+          <w:sz w:val="24"/>
+          <w:szCs w:val="24"/>
+        </w:rPr>
+        <w:t>El archivo principal de la respuesta a este apartado se encuentra en el siguiente link.</w:t>
+      </w:r>
+    </w:p>
+    <w:p>
+      <w:pPr>
+        <w:pStyle w:val="Prrafodelista"/>
+        <w:ind w:left="1428"/>
+        <w:rPr>
+          <w:rFonts w:ascii="Georgia" w:hAnsi="Georgia"/>
+          <w:sz w:val="24"/>
+          <w:szCs w:val="24"/>
+        </w:rPr>
+      </w:pPr>
+    </w:p>
+    <w:p>
+      <w:pPr>
+        <w:pStyle w:val="Prrafodelista"/>
+        <w:ind w:left="1428"/>
+        <w:rPr>
+          <w:rFonts w:ascii="Georgia" w:hAnsi="Georgia"/>
+          <w:sz w:val="24"/>
+          <w:szCs w:val="24"/>
+        </w:rPr>
+      </w:pPr>
+      <w:hyperlink r:id="rId18" w:history="1">
+        <w:r>
+          <w:rPr>
+            <w:rStyle w:val="Hipervnculo"/>
+            <w:rFonts w:ascii="Georgia" w:hAnsi="Georgia"/>
+            <w:sz w:val="24"/>
+            <w:szCs w:val="24"/>
+          </w:rPr>
+          <w:t>https://github.com/JMLTUnderCode/Programming/blob/main/USB_Lenguage_Programation/Parcial_3/Source_Pregunta2/Pregunta_2_b_ii_respuesta.py</w:t>
+        </w:r>
+      </w:hyperlink>
+    </w:p>
+    <w:p>
+      <w:pPr>
+        <w:pStyle w:val="Prrafodelista"/>
+        <w:ind w:left="1428"/>
+        <w:rPr>
+          <w:rFonts w:ascii="Georgia" w:hAnsi="Georgia"/>
+          <w:sz w:val="24"/>
+          <w:szCs w:val="24"/>
+        </w:rPr>
+      </w:pPr>
+    </w:p>
+    <w:p>
+      <w:pPr>
+        <w:rPr>
+          <w:rFonts w:ascii="Georgia" w:hAnsi="Georgia"/>
+          <w:b/>
+          <w:bCs/>
+          <w:sz w:val="24"/>
+          <w:szCs w:val="24"/>
           <w14:shadow w14:blurRad="50800" w14:dist="38100" w14:dir="10800000" w14:sx="100000" w14:sy="100000" w14:kx="0" w14:ky="0" w14:algn="r">
             <w14:srgbClr w14:val="000000">
               <w14:alpha w14:val="60000"/>
@@ -3427,9 +3621,19 @@
           </w14:shadow>
         </w:rPr>
       </w:pPr>
-      <w:r>
-        <w:rPr>
-          <w:rFonts w:ascii="Georgia" w:hAnsi="Georgia"/>
+    </w:p>
+    <w:p>
+      <w:pPr>
+        <w:pStyle w:val="Prrafodelista"/>
+        <w:numPr>
+          <w:ilvl w:val="0"/>
+          <w:numId w:val="2"/>
+        </w:numPr>
+        <w:jc w:val="both"/>
+        <w:rPr>
+          <w:rFonts w:ascii="Consolas" w:hAnsi="Consolas"/>
+          <w:b/>
+          <w:bCs/>
           <w:sz w:val="24"/>
           <w:szCs w:val="24"/>
           <w14:shadow w14:blurRad="50800" w14:dist="38100" w14:dir="10800000" w14:sx="100000" w14:sy="100000" w14:kx="0" w14:ky="0" w14:algn="r">
@@ -3438,15 +3642,12 @@
             </w14:srgbClr>
           </w14:shadow>
         </w:rPr>
-        <w:t>Implementación de programas:</w:t>
-      </w:r>
-    </w:p>
-    <w:p>
-      <w:pPr>
-        <w:pStyle w:val="Prrafodelista"/>
-        <w:ind w:left="1068"/>
-        <w:rPr>
-          <w:rFonts w:ascii="Georgia" w:hAnsi="Georgia"/>
+      </w:pPr>
+      <w:r>
+        <w:rPr>
+          <w:rFonts w:ascii="Consolas" w:hAnsi="Consolas"/>
+          <w:b/>
+          <w:bCs/>
           <w:sz w:val="24"/>
           <w:szCs w:val="24"/>
           <w14:shadow w14:blurRad="50800" w14:dist="38100" w14:dir="10800000" w14:sx="100000" w14:sy="100000" w14:kx="0" w14:ky="0" w14:algn="r">
@@ -3455,17 +3656,14 @@
             </w14:srgbClr>
           </w14:shadow>
         </w:rPr>
-      </w:pPr>
-    </w:p>
-    <w:p>
-      <w:pPr>
-        <w:pStyle w:val="Prrafodelista"/>
-        <w:numPr>
-          <w:ilvl w:val="0"/>
-          <w:numId w:val="17"/>
-        </w:numPr>
-        <w:rPr>
-          <w:rFonts w:ascii="Georgia" w:hAnsi="Georgia"/>
+        <w:lastRenderedPageBreak/>
+        <w:t>3</w:t>
+      </w:r>
+      <w:r>
+        <w:rPr>
+          <w:rFonts w:ascii="Consolas" w:hAnsi="Consolas"/>
+          <w:b/>
+          <w:bCs/>
           <w:sz w:val="24"/>
           <w:szCs w:val="24"/>
           <w14:shadow w14:blurRad="50800" w14:dist="38100" w14:dir="10800000" w14:sx="100000" w14:sy="100000" w14:kx="0" w14:ky="0" w14:algn="r">
@@ -3474,20 +3672,13 @@
             </w14:srgbClr>
           </w14:shadow>
         </w:rPr>
-      </w:pPr>
-      <w:r>
-        <w:rPr>
-          <w:rFonts w:ascii="Georgia" w:hAnsi="Georgia"/>
-          <w:sz w:val="24"/>
-          <w:szCs w:val="24"/>
-        </w:rPr>
-        <w:t>El archivo principal de la respuesta a este apartado se encuentra en el siguiente link.</w:t>
-      </w:r>
-    </w:p>
-    <w:p>
-      <w:pPr>
-        <w:rPr>
-          <w:rFonts w:ascii="Georgia" w:hAnsi="Georgia"/>
+        <w:t>ra</w:t>
+      </w:r>
+      <w:r>
+        <w:rPr>
+          <w:rFonts w:ascii="Consolas" w:hAnsi="Consolas"/>
+          <w:b/>
+          <w:bCs/>
           <w:sz w:val="24"/>
           <w:szCs w:val="24"/>
           <w14:shadow w14:blurRad="50800" w14:dist="38100" w14:dir="10800000" w14:sx="100000" w14:sy="100000" w14:kx="0" w14:ky="0" w14:algn="r">
@@ -3496,7 +3687,8 @@
             </w14:srgbClr>
           </w14:shadow>
         </w:rPr>
-      </w:pPr>
+        <w:t xml:space="preserve"> Pregunta:</w:t>
+      </w:r>
     </w:p>
     <w:p>
       <w:pPr>
@@ -3511,157 +3703,18 @@
           </w14:shadow>
         </w:rPr>
       </w:pPr>
-    </w:p>
-    <w:p>
-      <w:pPr>
-        <w:pStyle w:val="Prrafodelista"/>
-        <w:numPr>
-          <w:ilvl w:val="0"/>
-          <w:numId w:val="17"/>
-        </w:numPr>
-        <w:rPr>
-          <w:rFonts w:ascii="Georgia" w:hAnsi="Georgia"/>
-          <w:sz w:val="24"/>
-          <w:szCs w:val="24"/>
-          <w14:shadow w14:blurRad="50800" w14:dist="38100" w14:dir="10800000" w14:sx="100000" w14:sy="100000" w14:kx="0" w14:ky="0" w14:algn="r">
-            <w14:srgbClr w14:val="000000">
-              <w14:alpha w14:val="60000"/>
-            </w14:srgbClr>
-          </w14:shadow>
-        </w:rPr>
-      </w:pPr>
-      <w:r>
-        <w:rPr>
-          <w:rFonts w:ascii="Georgia" w:hAnsi="Georgia"/>
-          <w:sz w:val="24"/>
-          <w:szCs w:val="24"/>
-        </w:rPr>
-        <w:t>El archivo principal de la respuesta a este apartado se encuentra en el siguiente link.</w:t>
-      </w:r>
-    </w:p>
-    <w:p>
-      <w:pPr>
-        <w:rPr>
-          <w:rFonts w:ascii="Georgia" w:hAnsi="Georgia"/>
-          <w:sz w:val="24"/>
-          <w:szCs w:val="24"/>
-          <w14:shadow w14:blurRad="50800" w14:dist="38100" w14:dir="10800000" w14:sx="100000" w14:sy="100000" w14:kx="0" w14:ky="0" w14:algn="r">
-            <w14:srgbClr w14:val="000000">
-              <w14:alpha w14:val="60000"/>
-            </w14:srgbClr>
-          </w14:shadow>
-        </w:rPr>
-      </w:pPr>
-    </w:p>
-    <w:p>
-      <w:pPr>
-        <w:rPr>
-          <w:rFonts w:ascii="Georgia" w:hAnsi="Georgia"/>
-          <w:sz w:val="24"/>
-          <w:szCs w:val="24"/>
-          <w14:shadow w14:blurRad="50800" w14:dist="38100" w14:dir="10800000" w14:sx="100000" w14:sy="100000" w14:kx="0" w14:ky="0" w14:algn="r">
-            <w14:srgbClr w14:val="000000">
-              <w14:alpha w14:val="60000"/>
-            </w14:srgbClr>
-          </w14:shadow>
-        </w:rPr>
-      </w:pPr>
-    </w:p>
-    <w:p>
-      <w:pPr>
-        <w:pStyle w:val="Prrafodelista"/>
-        <w:ind w:left="1428"/>
-        <w:rPr>
-          <w:rFonts w:ascii="Georgia" w:hAnsi="Georgia"/>
-          <w:sz w:val="24"/>
-          <w:szCs w:val="24"/>
-          <w14:shadow w14:blurRad="50800" w14:dist="38100" w14:dir="10800000" w14:sx="100000" w14:sy="100000" w14:kx="0" w14:ky="0" w14:algn="r">
-            <w14:srgbClr w14:val="000000">
-              <w14:alpha w14:val="60000"/>
-            </w14:srgbClr>
-          </w14:shadow>
-        </w:rPr>
-      </w:pPr>
-    </w:p>
-    <w:p>
-      <w:pPr>
-        <w:rPr>
-          <w:rFonts w:ascii="Georgia" w:hAnsi="Georgia"/>
-          <w:b/>
-          <w:bCs/>
-          <w:sz w:val="24"/>
-          <w:szCs w:val="24"/>
-          <w14:shadow w14:blurRad="50800" w14:dist="38100" w14:dir="10800000" w14:sx="100000" w14:sy="100000" w14:kx="0" w14:ky="0" w14:algn="r">
-            <w14:srgbClr w14:val="000000">
-              <w14:alpha w14:val="60000"/>
-            </w14:srgbClr>
-          </w14:shadow>
-        </w:rPr>
-      </w:pPr>
-    </w:p>
-    <w:p>
-      <w:pPr>
-        <w:pStyle w:val="Prrafodelista"/>
-        <w:numPr>
-          <w:ilvl w:val="0"/>
-          <w:numId w:val="2"/>
-        </w:numPr>
-        <w:jc w:val="both"/>
-        <w:rPr>
-          <w:rFonts w:ascii="Georgia" w:hAnsi="Georgia"/>
-          <w:b/>
-          <w:bCs/>
-          <w:sz w:val="24"/>
-          <w:szCs w:val="24"/>
-          <w14:shadow w14:blurRad="50800" w14:dist="38100" w14:dir="10800000" w14:sx="100000" w14:sy="100000" w14:kx="0" w14:ky="0" w14:algn="r">
-            <w14:srgbClr w14:val="000000">
-              <w14:alpha w14:val="60000"/>
-            </w14:srgbClr>
-          </w14:shadow>
-        </w:rPr>
-      </w:pPr>
-      <w:r>
-        <w:rPr>
-          <w:rFonts w:ascii="Georgia" w:hAnsi="Georgia"/>
-          <w:b/>
-          <w:bCs/>
-          <w:sz w:val="24"/>
-          <w:szCs w:val="24"/>
-          <w14:shadow w14:blurRad="50800" w14:dist="38100" w14:dir="10800000" w14:sx="100000" w14:sy="100000" w14:kx="0" w14:ky="0" w14:algn="r">
-            <w14:srgbClr w14:val="000000">
-              <w14:alpha w14:val="60000"/>
-            </w14:srgbClr>
-          </w14:shadow>
-        </w:rPr>
-        <w:lastRenderedPageBreak/>
-        <w:t>3er Pregunta:</w:t>
-      </w:r>
-    </w:p>
-    <w:p>
-      <w:pPr>
-        <w:rPr>
-          <w:rFonts w:ascii="Georgia" w:hAnsi="Georgia"/>
-          <w:sz w:val="24"/>
-          <w:szCs w:val="24"/>
-          <w14:shadow w14:blurRad="50800" w14:dist="38100" w14:dir="10800000" w14:sx="100000" w14:sy="100000" w14:kx="0" w14:ky="0" w14:algn="r">
-            <w14:srgbClr w14:val="000000">
-              <w14:alpha w14:val="60000"/>
-            </w14:srgbClr>
-          </w14:shadow>
-        </w:rPr>
-      </w:pPr>
       <w:r>
         <w:rPr>
           <w:noProof/>
         </w:rPr>
         <w:drawing>
-          <wp:anchor distT="0" distB="0" distL="114300" distR="114300" simplePos="0" relativeHeight="251681792" behindDoc="0" locked="0" layoutInCell="1" allowOverlap="1" wp14:anchorId="26718A00" wp14:editId="35A81651">
+          <wp:anchor distT="0" distB="0" distL="114300" distR="114300" simplePos="0" relativeHeight="251681792" behindDoc="0" locked="0" layoutInCell="1" allowOverlap="1" wp14:anchorId="26718A00" wp14:editId="3A8CDEEE">
             <wp:simplePos x="0" y="0"/>
             <wp:positionH relativeFrom="margin">
               <wp:align>center</wp:align>
             </wp:positionH>
             <wp:positionV relativeFrom="paragraph">
-              <wp:posOffset>250190</wp:posOffset>
+              <wp:posOffset>432866</wp:posOffset>
             </wp:positionV>
             <wp:extent cx="4666615" cy="7706360"/>
             <wp:effectExtent l="0" t="0" r="635" b="8890"/>
@@ -3678,7 +3731,7 @@
                     <pic:cNvPicPr/>
                   </pic:nvPicPr>
                   <pic:blipFill rotWithShape="1">
-                    <a:blip r:embed="rId17">
+                    <a:blip r:embed="rId19">
                       <a:extLst>
                         <a:ext uri="{28A0092B-C50C-407E-A947-70E740481C1C}">
                           <a14:useLocalDpi xmlns:a14="http://schemas.microsoft.com/office/drawing/2010/main" val="0"/>
@@ -3765,35 +3818,6 @@
     </w:p>
     <w:p>
       <w:pPr>
-        <w:pStyle w:val="Prrafodelista"/>
-        <w:rPr>
-          <w:rFonts w:ascii="Georgia" w:hAnsi="Georgia"/>
-          <w:b/>
-          <w:bCs/>
-          <w:i/>
-          <w:iCs/>
-          <w:sz w:val="24"/>
-          <w:szCs w:val="24"/>
-        </w:rPr>
-      </w:pPr>
-    </w:p>
-    <w:p>
-      <w:pPr>
-        <w:pStyle w:val="Prrafodelista"/>
-        <w:rPr>
-          <w:rFonts w:ascii="Georgia" w:hAnsi="Georgia"/>
-          <w:b/>
-          <w:bCs/>
-          <w:i/>
-          <w:iCs/>
-          <w:sz w:val="24"/>
-          <w:szCs w:val="24"/>
-        </w:rPr>
-      </w:pPr>
-    </w:p>
-    <w:p>
-      <w:pPr>
-        <w:pStyle w:val="Prrafodelista"/>
         <w:rPr>
           <w:rFonts w:ascii="Georgia" w:hAnsi="Georgia"/>
           <w:b/>
@@ -3815,10 +3839,6 @@
         <w:jc w:val="both"/>
         <w:rPr>
           <w:rFonts w:ascii="Georgia" w:hAnsi="Georgia"/>
-          <w:b/>
-          <w:bCs/>
-          <w:i/>
-          <w:iCs/>
           <w:sz w:val="24"/>
           <w:szCs w:val="24"/>
         </w:rPr>
@@ -3834,31 +3854,31 @@
           <w:szCs w:val="24"/>
         </w:rPr>
         <w:lastRenderedPageBreak/>
-        <w:t xml:space="preserve">Modo </w:t>
-      </w:r>
-      <w:r>
-        <w:rPr>
-          <w:rFonts w:ascii="Georgia" w:hAnsi="Georgia"/>
-          <w:b/>
-          <w:bCs/>
-          <w:i/>
-          <w:iCs/>
-          <w:sz w:val="24"/>
-          <w:szCs w:val="24"/>
-        </w:rPr>
-        <w:t>E</w:t>
-      </w:r>
-      <w:r>
-        <w:rPr>
-          <w:rFonts w:ascii="Georgia" w:hAnsi="Georgia"/>
-          <w:b/>
-          <w:bCs/>
-          <w:i/>
-          <w:iCs/>
-          <w:sz w:val="24"/>
-          <w:szCs w:val="24"/>
-        </w:rPr>
-        <w:t>stático</w:t>
+        <w:t>Asociación Estáti</w:t>
+      </w:r>
+      <w:r>
+        <w:rPr>
+          <w:rFonts w:ascii="Georgia" w:hAnsi="Georgia"/>
+          <w:b/>
+          <w:bCs/>
+          <w:i/>
+          <w:iCs/>
+          <w:sz w:val="24"/>
+          <w:szCs w:val="24"/>
+        </w:rPr>
+        <w:t>c</w:t>
+      </w:r>
+      <w:r>
+        <w:rPr>
+          <w:rFonts w:ascii="Georgia" w:hAnsi="Georgia"/>
+          <w:b/>
+          <w:bCs/>
+          <w:i/>
+          <w:iCs/>
+          <w:sz w:val="24"/>
+          <w:szCs w:val="24"/>
+        </w:rPr>
+        <w:t>a de Métodos</w:t>
       </w:r>
     </w:p>
     <w:p>
@@ -5803,7 +5823,7 @@
                     </pic:cNvPicPr>
                   </pic:nvPicPr>
                   <pic:blipFill>
-                    <a:blip r:embed="rId18" cstate="print">
+                    <a:blip r:embed="rId20" cstate="print">
                       <a:extLst>
                         <a:ext uri="{28A0092B-C50C-407E-A947-70E740481C1C}">
                           <a14:useLocalDpi xmlns:a14="http://schemas.microsoft.com/office/drawing/2010/main" val="0"/>
@@ -5880,7 +5900,7 @@
                     </pic:cNvPicPr>
                   </pic:nvPicPr>
                   <pic:blipFill>
-                    <a:blip r:embed="rId19" cstate="print">
+                    <a:blip r:embed="rId21" cstate="print">
                       <a:extLst>
                         <a:ext uri="{28A0092B-C50C-407E-A947-70E740481C1C}">
                           <a14:useLocalDpi xmlns:a14="http://schemas.microsoft.com/office/drawing/2010/main" val="0"/>
@@ -5947,7 +5967,7 @@
                     </pic:cNvPicPr>
                   </pic:nvPicPr>
                   <pic:blipFill>
-                    <a:blip r:embed="rId20" cstate="print">
+                    <a:blip r:embed="rId22" cstate="print">
                       <a:extLst>
                         <a:ext uri="{28A0092B-C50C-407E-A947-70E740481C1C}">
                           <a14:useLocalDpi xmlns:a14="http://schemas.microsoft.com/office/drawing/2010/main" val="0"/>
@@ -5987,7 +6007,11 @@
     </w:p>
     <w:p>
       <w:pPr>
-        <w:ind w:left="360"/>
+        <w:pStyle w:val="Prrafodelista"/>
+        <w:numPr>
+          <w:ilvl w:val="0"/>
+          <w:numId w:val="1"/>
+        </w:numPr>
         <w:jc w:val="both"/>
         <w:rPr>
           <w:rFonts w:ascii="Georgia" w:hAnsi="Georgia"/>
@@ -6010,27 +6034,19 @@
           <w:szCs w:val="24"/>
         </w:rPr>
         <w:lastRenderedPageBreak/>
-        <w:t xml:space="preserve">Modo </w:t>
-      </w:r>
-      <w:r>
-        <w:rPr>
-          <w:rFonts w:ascii="Georgia" w:hAnsi="Georgia"/>
-          <w:b/>
-          <w:bCs/>
-          <w:i/>
-          <w:iCs/>
-          <w:sz w:val="24"/>
-          <w:szCs w:val="24"/>
-        </w:rPr>
-        <w:t>Dinámico</w:t>
-      </w:r>
-    </w:p>
-    <w:p>
-      <w:pPr>
-        <w:pStyle w:val="Prrafodelista"/>
-        <w:jc w:val="both"/>
-        <w:rPr>
-          <w:rFonts w:ascii="Georgia" w:hAnsi="Georgia"/>
+        <w:t>Asociación Dinámica de Métodos</w:t>
+      </w:r>
+    </w:p>
+    <w:p>
+      <w:pPr>
+        <w:pStyle w:val="Prrafodelista"/>
+        <w:jc w:val="both"/>
+        <w:rPr>
+          <w:rFonts w:ascii="Georgia" w:hAnsi="Georgia"/>
+          <w:b/>
+          <w:bCs/>
+          <w:i/>
+          <w:iCs/>
           <w:sz w:val="24"/>
           <w:szCs w:val="24"/>
         </w:rPr>
@@ -8023,7 +8039,7 @@
                     </pic:cNvPicPr>
                   </pic:nvPicPr>
                   <pic:blipFill>
-                    <a:blip r:embed="rId21" cstate="print">
+                    <a:blip r:embed="rId23" cstate="print">
                       <a:extLst>
                         <a:ext uri="{28A0092B-C50C-407E-A947-70E740481C1C}">
                           <a14:useLocalDpi xmlns:a14="http://schemas.microsoft.com/office/drawing/2010/main" val="0"/>
@@ -8090,7 +8106,7 @@
                     </pic:cNvPicPr>
                   </pic:nvPicPr>
                   <pic:blipFill>
-                    <a:blip r:embed="rId22" cstate="print">
+                    <a:blip r:embed="rId24" cstate="print">
                       <a:extLst>
                         <a:ext uri="{28A0092B-C50C-407E-A947-70E740481C1C}">
                           <a14:useLocalDpi xmlns:a14="http://schemas.microsoft.com/office/drawing/2010/main" val="0"/>
@@ -8151,7 +8167,7 @@
                     </pic:cNvPicPr>
                   </pic:nvPicPr>
                   <pic:blipFill>
-                    <a:blip r:embed="rId23" cstate="print">
+                    <a:blip r:embed="rId25" cstate="print">
                       <a:extLst>
                         <a:ext uri="{28A0092B-C50C-407E-A947-70E740481C1C}">
                           <a14:useLocalDpi xmlns:a14="http://schemas.microsoft.com/office/drawing/2010/main" val="0"/>
@@ -8192,7 +8208,7 @@
         </w:numPr>
         <w:jc w:val="both"/>
         <w:rPr>
-          <w:rFonts w:ascii="Georgia" w:hAnsi="Georgia"/>
+          <w:rFonts w:ascii="Consolas" w:hAnsi="Consolas"/>
           <w:b/>
           <w:bCs/>
           <w:sz w:val="24"/>
@@ -8206,7 +8222,7 @@
       </w:pPr>
       <w:r>
         <w:rPr>
-          <w:rFonts w:ascii="Georgia" w:hAnsi="Georgia"/>
+          <w:rFonts w:ascii="Consolas" w:hAnsi="Consolas"/>
           <w:b/>
           <w:bCs/>
           <w:sz w:val="24"/>
@@ -8222,7 +8238,7 @@
       </w:r>
       <w:r>
         <w:rPr>
-          <w:rFonts w:ascii="Georgia" w:hAnsi="Georgia"/>
+          <w:rFonts w:ascii="Consolas" w:hAnsi="Consolas"/>
           <w:b/>
           <w:bCs/>
           <w:sz w:val="24"/>
@@ -8233,7 +8249,22 @@
             </w14:srgbClr>
           </w14:shadow>
         </w:rPr>
-        <w:t>er Pregunta:</w:t>
+        <w:t>ta</w:t>
+      </w:r>
+      <w:r>
+        <w:rPr>
+          <w:rFonts w:ascii="Consolas" w:hAnsi="Consolas"/>
+          <w:b/>
+          <w:bCs/>
+          <w:sz w:val="24"/>
+          <w:szCs w:val="24"/>
+          <w14:shadow w14:blurRad="50800" w14:dist="38100" w14:dir="10800000" w14:sx="100000" w14:sy="100000" w14:kx="0" w14:ky="0" w14:algn="r">
+            <w14:srgbClr w14:val="000000">
+              <w14:alpha w14:val="60000"/>
+            </w14:srgbClr>
+          </w14:shadow>
+        </w:rPr>
+        <w:t xml:space="preserve"> Pregunta:</w:t>
       </w:r>
     </w:p>
     <w:p>
@@ -8362,47 +8393,31 @@
           <w:sz w:val="24"/>
           <w:szCs w:val="24"/>
         </w:rPr>
-        <w:t>test_</w:t>
-      </w:r>
-      <w:r>
-        <w:rPr>
-          <w:rFonts w:ascii="Georgia" w:hAnsi="Georgia"/>
-          <w:sz w:val="24"/>
-          <w:szCs w:val="24"/>
-        </w:rPr>
-        <w:t xml:space="preserve"> </w:t>
-      </w:r>
-      <w:r>
-        <w:rPr>
-          <w:rFonts w:ascii="Georgia" w:hAnsi="Georgia"/>
-          <w:sz w:val="24"/>
-          <w:szCs w:val="24"/>
-        </w:rPr>
-        <w:t>virtualtable.py</w:t>
-      </w:r>
-    </w:p>
-    <w:p>
-      <w:pPr>
-        <w:pStyle w:val="Prrafodelista"/>
-        <w:jc w:val="both"/>
-        <w:rPr>
-          <w:rFonts w:ascii="Georgia" w:hAnsi="Georgia"/>
-          <w:sz w:val="24"/>
-          <w:szCs w:val="24"/>
-        </w:rPr>
-      </w:pPr>
-    </w:p>
-    <w:p>
-      <w:pPr>
-        <w:pStyle w:val="Prrafodelista"/>
-        <w:jc w:val="both"/>
-        <w:rPr>
-          <w:rFonts w:ascii="Georgia" w:hAnsi="Georgia"/>
-          <w:sz w:val="24"/>
-          <w:szCs w:val="24"/>
-        </w:rPr>
-      </w:pPr>
-      <w:hyperlink r:id="rId24" w:history="1">
+        <w:t>test_virtualtable.py</w:t>
+      </w:r>
+    </w:p>
+    <w:p>
+      <w:pPr>
+        <w:pStyle w:val="Prrafodelista"/>
+        <w:jc w:val="both"/>
+        <w:rPr>
+          <w:rFonts w:ascii="Georgia" w:hAnsi="Georgia"/>
+          <w:sz w:val="24"/>
+          <w:szCs w:val="24"/>
+        </w:rPr>
+      </w:pPr>
+    </w:p>
+    <w:p>
+      <w:pPr>
+        <w:pStyle w:val="Prrafodelista"/>
+        <w:jc w:val="both"/>
+        <w:rPr>
+          <w:rFonts w:ascii="Georgia" w:hAnsi="Georgia"/>
+          <w:sz w:val="24"/>
+          <w:szCs w:val="24"/>
+        </w:rPr>
+      </w:pPr>
+      <w:hyperlink r:id="rId26" w:history="1">
         <w:r>
           <w:rPr>
             <w:rStyle w:val="Hipervnculo"/>
@@ -8486,7 +8501,7 @@
           <w:sz w:val="24"/>
           <w:szCs w:val="24"/>
         </w:rPr>
-        <w:t xml:space="preserve"> o python3] Pregunta_2_respuesta.py</w:t>
+        <w:t xml:space="preserve"> o python3] Pregunta_</w:t>
       </w:r>
       <w:r>
         <w:rPr>
@@ -8494,6 +8509,22 @@
           <w:sz w:val="24"/>
           <w:szCs w:val="24"/>
         </w:rPr>
+        <w:t>4</w:t>
+      </w:r>
+      <w:r>
+        <w:rPr>
+          <w:rFonts w:ascii="Consolas" w:hAnsi="Consolas"/>
+          <w:sz w:val="24"/>
+          <w:szCs w:val="24"/>
+        </w:rPr>
+        <w:t>_respuesta.py</w:t>
+      </w:r>
+      <w:r>
+        <w:rPr>
+          <w:rFonts w:ascii="Consolas" w:hAnsi="Consolas"/>
+          <w:sz w:val="24"/>
+          <w:szCs w:val="24"/>
+        </w:rPr>
         <w:br/>
       </w:r>
     </w:p>
@@ -8756,23 +8787,42 @@
           <w:szCs w:val="24"/>
           <w:lang w:val="en-US"/>
         </w:rPr>
-        <w:t xml:space="preserve"> test_AritmeticExprCalculator.py</w:t>
-      </w:r>
-    </w:p>
-    <w:p>
-      <w:pPr>
-        <w:pStyle w:val="Prrafodelista"/>
-        <w:rPr>
-          <w:rFonts w:ascii="Georgia" w:hAnsi="Georgia"/>
-          <w:sz w:val="24"/>
-          <w:szCs w:val="24"/>
-        </w:rPr>
-      </w:pPr>
-      <w:r>
-        <w:rPr>
-          <w:rFonts w:ascii="Georgia" w:hAnsi="Georgia"/>
-          <w:sz w:val="24"/>
-          <w:szCs w:val="24"/>
+        <w:t xml:space="preserve"> test_</w:t>
+      </w:r>
+      <w:r>
+        <w:rPr>
+          <w:rFonts w:ascii="Consolas" w:hAnsi="Consolas"/>
+          <w:sz w:val="24"/>
+          <w:szCs w:val="24"/>
+          <w:lang w:val="en-US"/>
+        </w:rPr>
+        <w:t>virtualtable</w:t>
+      </w:r>
+      <w:r>
+        <w:rPr>
+          <w:rFonts w:ascii="Consolas" w:hAnsi="Consolas"/>
+          <w:sz w:val="24"/>
+          <w:szCs w:val="24"/>
+          <w:lang w:val="en-US"/>
+        </w:rPr>
+        <w:t>.py</w:t>
+      </w:r>
+    </w:p>
+    <w:p>
+      <w:pPr>
+        <w:pStyle w:val="Prrafodelista"/>
+        <w:rPr>
+          <w:rFonts w:ascii="Georgia" w:hAnsi="Georgia"/>
+          <w:sz w:val="24"/>
+          <w:szCs w:val="24"/>
+        </w:rPr>
+      </w:pPr>
+      <w:r>
+        <w:rPr>
+          <w:rFonts w:ascii="Georgia" w:hAnsi="Georgia"/>
+          <w:sz w:val="24"/>
+          <w:szCs w:val="24"/>
+          <w:lang w:val="en-US"/>
         </w:rPr>
         <w:br/>
       </w:r>
@@ -8891,7 +8941,7 @@
         </w:numPr>
         <w:jc w:val="both"/>
         <w:rPr>
-          <w:rFonts w:ascii="Georgia" w:hAnsi="Georgia"/>
+          <w:rFonts w:ascii="Consolas" w:hAnsi="Consolas"/>
           <w:b/>
           <w:bCs/>
           <w:sz w:val="24"/>
@@ -8905,7 +8955,7 @@
       </w:pPr>
       <w:r>
         <w:rPr>
-          <w:rFonts w:ascii="Georgia" w:hAnsi="Georgia"/>
+          <w:rFonts w:ascii="Consolas" w:hAnsi="Consolas"/>
           <w:b/>
           <w:bCs/>
           <w:sz w:val="24"/>
@@ -8921,7 +8971,7 @@
       </w:r>
       <w:r>
         <w:rPr>
-          <w:rFonts w:ascii="Georgia" w:hAnsi="Georgia"/>
+          <w:rFonts w:ascii="Consolas" w:hAnsi="Consolas"/>
           <w:b/>
           <w:bCs/>
           <w:sz w:val="24"/>
@@ -8932,8 +8982,41 @@
             </w14:srgbClr>
           </w14:shadow>
         </w:rPr>
-        <w:t>er Pregunta:</w:t>
-      </w:r>
+        <w:t>ta</w:t>
+      </w:r>
+      <w:r>
+        <w:rPr>
+          <w:rFonts w:ascii="Consolas" w:hAnsi="Consolas"/>
+          <w:b/>
+          <w:bCs/>
+          <w:sz w:val="24"/>
+          <w:szCs w:val="24"/>
+          <w14:shadow w14:blurRad="50800" w14:dist="38100" w14:dir="10800000" w14:sx="100000" w14:sy="100000" w14:kx="0" w14:ky="0" w14:algn="r">
+            <w14:srgbClr w14:val="000000">
+              <w14:alpha w14:val="60000"/>
+            </w14:srgbClr>
+          </w14:shadow>
+        </w:rPr>
+        <w:t xml:space="preserve"> Pregunta:</w:t>
+      </w:r>
+    </w:p>
+    <w:p>
+      <w:pPr>
+        <w:pStyle w:val="Prrafodelista"/>
+        <w:jc w:val="both"/>
+        <w:rPr>
+          <w:rFonts w:ascii="Consolas" w:hAnsi="Consolas"/>
+          <w:b/>
+          <w:bCs/>
+          <w:sz w:val="24"/>
+          <w:szCs w:val="24"/>
+          <w14:shadow w14:blurRad="50800" w14:dist="38100" w14:dir="10800000" w14:sx="100000" w14:sy="100000" w14:kx="0" w14:ky="0" w14:algn="r">
+            <w14:srgbClr w14:val="000000">
+              <w14:alpha w14:val="60000"/>
+            </w14:srgbClr>
+          </w14:shadow>
+        </w:rPr>
+      </w:pPr>
     </w:p>
     <w:p>
       <w:pPr>
@@ -8980,7 +9063,7 @@
                     <pic:cNvPicPr/>
                   </pic:nvPicPr>
                   <pic:blipFill rotWithShape="1">
-                    <a:blip r:embed="rId25" cstate="print">
+                    <a:blip r:embed="rId27" cstate="print">
                       <a:extLst>
                         <a:ext uri="{28A0092B-C50C-407E-A947-70E740481C1C}">
                           <a14:useLocalDpi xmlns:a14="http://schemas.microsoft.com/office/drawing/2010/main" val="0"/>
@@ -9061,7 +9144,6 @@
           <w:sz w:val="24"/>
           <w:szCs w:val="24"/>
         </w:rPr>
-        <w:lastRenderedPageBreak/>
         <w:drawing>
           <wp:anchor distT="0" distB="0" distL="114300" distR="114300" simplePos="0" relativeHeight="251670528" behindDoc="0" locked="0" layoutInCell="1" allowOverlap="1" wp14:anchorId="7DF9B5DC" wp14:editId="0F9BA869">
             <wp:simplePos x="0" y="0"/>
@@ -9086,7 +9168,7 @@
                     <pic:cNvPicPr/>
                   </pic:nvPicPr>
                   <pic:blipFill rotWithShape="1">
-                    <a:blip r:embed="rId26">
+                    <a:blip r:embed="rId28">
                       <a:extLst>
                         <a:ext uri="{28A0092B-C50C-407E-A947-70E740481C1C}">
                           <a14:useLocalDpi xmlns:a14="http://schemas.microsoft.com/office/drawing/2010/main" val="0"/>
@@ -9217,7 +9299,7 @@
                     <pic:cNvPicPr/>
                   </pic:nvPicPr>
                   <pic:blipFill rotWithShape="1">
-                    <a:blip r:embed="rId27">
+                    <a:blip r:embed="rId29">
                       <a:extLst>
                         <a:ext uri="{28A0092B-C50C-407E-A947-70E740481C1C}">
                           <a14:useLocalDpi xmlns:a14="http://schemas.microsoft.com/office/drawing/2010/main" val="0"/>
@@ -9347,7 +9429,7 @@
                     <pic:cNvPicPr/>
                   </pic:nvPicPr>
                   <pic:blipFill rotWithShape="1">
-                    <a:blip r:embed="rId28">
+                    <a:blip r:embed="rId30">
                       <a:extLst>
                         <a:ext uri="{28A0092B-C50C-407E-A947-70E740481C1C}">
                           <a14:useLocalDpi xmlns:a14="http://schemas.microsoft.com/office/drawing/2010/main" val="0"/>
@@ -9713,30 +9795,6 @@
     </w:p>
     <w:p>
       <w:pPr>
-        <w:pStyle w:val="Prrafodelista"/>
-        <w:ind w:firstLine="696"/>
-        <w:jc w:val="both"/>
-        <w:rPr>
-          <w:rFonts w:ascii="Georgia" w:hAnsi="Georgia"/>
-          <w:sz w:val="24"/>
-          <w:szCs w:val="24"/>
-        </w:rPr>
-      </w:pPr>
-    </w:p>
-    <w:p>
-      <w:pPr>
-        <w:pStyle w:val="Prrafodelista"/>
-        <w:ind w:firstLine="696"/>
-        <w:jc w:val="both"/>
-        <w:rPr>
-          <w:rFonts w:ascii="Georgia" w:hAnsi="Georgia"/>
-          <w:sz w:val="24"/>
-          <w:szCs w:val="24"/>
-        </w:rPr>
-      </w:pPr>
-    </w:p>
-    <w:p>
-      <w:pPr>
         <w:jc w:val="both"/>
         <w:rPr>
           <w:rFonts w:ascii="Georgia" w:hAnsi="Georgia"/>
@@ -9786,7 +9844,7 @@
                     <pic:cNvPicPr/>
                   </pic:nvPicPr>
                   <pic:blipFill rotWithShape="1">
-                    <a:blip r:embed="rId29" cstate="print">
+                    <a:blip r:embed="rId31" cstate="print">
                       <a:extLst>
                         <a:ext uri="{28A0092B-C50C-407E-A947-70E740481C1C}">
                           <a14:useLocalDpi xmlns:a14="http://schemas.microsoft.com/office/drawing/2010/main" val="0"/>
@@ -9867,7 +9925,7 @@
                     <pic:cNvPicPr/>
                   </pic:nvPicPr>
                   <pic:blipFill rotWithShape="1">
-                    <a:blip r:embed="rId30" cstate="print">
+                    <a:blip r:embed="rId32" cstate="print">
                       <a:extLst>
                         <a:ext uri="{28A0092B-C50C-407E-A947-70E740481C1C}">
                           <a14:useLocalDpi xmlns:a14="http://schemas.microsoft.com/office/drawing/2010/main" val="0"/>
@@ -9948,7 +10006,7 @@
                     <pic:cNvPicPr/>
                   </pic:nvPicPr>
                   <pic:blipFill rotWithShape="1">
-                    <a:blip r:embed="rId31" cstate="print">
+                    <a:blip r:embed="rId33" cstate="print">
                       <a:extLst>
                         <a:ext uri="{28A0092B-C50C-407E-A947-70E740481C1C}">
                           <a14:useLocalDpi xmlns:a14="http://schemas.microsoft.com/office/drawing/2010/main" val="0"/>

</xml_diff>